<commit_message>
Updated project directory names in P2.docx.
</commit_message>
<xml_diff>
--- a/multiagent/P2.docx
+++ b/multiagent/P2.docx
@@ -1,6 +1,6 @@
 
 <file path=word/document.xml><?xml version="1.0" encoding="utf-8"?>
-<w:document xmlns:wpc="http://schemas.microsoft.com/office/word/2010/wordprocessingCanvas" xmlns:cx="http://schemas.microsoft.com/office/drawing/2014/chartex" xmlns:cx1="http://schemas.microsoft.com/office/drawing/2015/9/8/chartex" xmlns:cx2="http://schemas.microsoft.com/office/drawing/2015/10/21/chartex" xmlns:cx3="http://schemas.microsoft.com/office/drawing/2016/5/9/chartex" xmlns:cx4="http://schemas.microsoft.com/office/drawing/2016/5/10/chartex" xmlns:cx5="http://schemas.microsoft.com/office/drawing/2016/5/11/chartex" xmlns:cx6="http://schemas.microsoft.com/office/drawing/2016/5/12/chartex" xmlns:cx7="http://schemas.microsoft.com/office/drawing/2016/5/13/chartex" xmlns:cx8="http://schemas.microsoft.com/office/drawing/2016/5/14/chartex" xmlns:mc="http://schemas.openxmlformats.org/markup-compatibility/2006" xmlns:aink="http://schemas.microsoft.com/office/drawing/2016/ink" xmlns:am3d="http://schemas.microsoft.com/office/drawing/2017/model3d" xmlns:o="urn:schemas-microsoft-com:office:office" xmlns:oel="http://schemas.microsoft.com/office/2019/extlst" xmlns:r="http://schemas.openxmlformats.org/officeDocument/2006/relationships" xmlns:m="http://schemas.openxmlformats.org/officeDocument/2006/math" xmlns:v="urn:schemas-microsoft-com:vml" xmlns:wp14="http://schemas.microsoft.com/office/word/2010/wordprocessingDrawing" xmlns:wp="http://schemas.openxmlformats.org/drawingml/2006/wordprocessingDrawing" xmlns:w10="urn:schemas-microsoft-com:office:word" xmlns:w="http://schemas.openxmlformats.org/wordprocessingml/2006/main" xmlns:w14="http://schemas.microsoft.com/office/word/2010/wordml" xmlns:w15="http://schemas.microsoft.com/office/word/2012/wordml" xmlns:w16cex="http://schemas.microsoft.com/office/word/2018/wordml/cex" xmlns:w16cid="http://schemas.microsoft.com/office/word/2016/wordml/cid" xmlns:w16="http://schemas.microsoft.com/office/word/2018/wordml" xmlns:w16du="http://schemas.microsoft.com/office/word/2023/wordml/word16du" xmlns:w16sdtdh="http://schemas.microsoft.com/office/word/2020/wordml/sdtdatahash" xmlns:w16se="http://schemas.microsoft.com/office/word/2015/wordml/symex" xmlns:wpg="http://schemas.microsoft.com/office/word/2010/wordprocessingGroup" xmlns:wpi="http://schemas.microsoft.com/office/word/2010/wordprocessingInk" xmlns:wne="http://schemas.microsoft.com/office/word/2006/wordml" xmlns:wps="http://schemas.microsoft.com/office/word/2010/wordprocessingShape" mc:Ignorable="w14 w15 w16se w16cid w16 w16cex w16sdtdh w16du wp14">
+<w:document xmlns:wpc="http://schemas.microsoft.com/office/word/2010/wordprocessingCanvas" xmlns:cx="http://schemas.microsoft.com/office/drawing/2014/chartex" xmlns:cx1="http://schemas.microsoft.com/office/drawing/2015/9/8/chartex" xmlns:cx2="http://schemas.microsoft.com/office/drawing/2015/10/21/chartex" xmlns:cx3="http://schemas.microsoft.com/office/drawing/2016/5/9/chartex" xmlns:cx4="http://schemas.microsoft.com/office/drawing/2016/5/10/chartex" xmlns:cx5="http://schemas.microsoft.com/office/drawing/2016/5/11/chartex" xmlns:cx6="http://schemas.microsoft.com/office/drawing/2016/5/12/chartex" xmlns:cx7="http://schemas.microsoft.com/office/drawing/2016/5/13/chartex" xmlns:cx8="http://schemas.microsoft.com/office/drawing/2016/5/14/chartex" xmlns:mc="http://schemas.openxmlformats.org/markup-compatibility/2006" xmlns:aink="http://schemas.microsoft.com/office/drawing/2016/ink" xmlns:am3d="http://schemas.microsoft.com/office/drawing/2017/model3d" xmlns:o="urn:schemas-microsoft-com:office:office" xmlns:oel="http://schemas.microsoft.com/office/2019/extlst" xmlns:r="http://schemas.openxmlformats.org/officeDocument/2006/relationships" xmlns:m="http://schemas.openxmlformats.org/officeDocument/2006/math" xmlns:v="urn:schemas-microsoft-com:vml" xmlns:wp14="http://schemas.microsoft.com/office/word/2010/wordprocessingDrawing" xmlns:wp="http://schemas.openxmlformats.org/drawingml/2006/wordprocessingDrawing" xmlns:w10="urn:schemas-microsoft-com:office:word" xmlns:w="http://schemas.openxmlformats.org/wordprocessingml/2006/main" xmlns:w14="http://schemas.microsoft.com/office/word/2010/wordml" xmlns:w15="http://schemas.microsoft.com/office/word/2012/wordml" xmlns:w16cex="http://schemas.microsoft.com/office/word/2018/wordml/cex" xmlns:w16cid="http://schemas.microsoft.com/office/word/2016/wordml/cid" xmlns:w16="http://schemas.microsoft.com/office/word/2018/wordml" xmlns:w16du="http://schemas.microsoft.com/office/word/2023/wordml/word16du" xmlns:w16sdtdh="http://schemas.microsoft.com/office/word/2020/wordml/sdtdatahash" xmlns:w16sdtfl="http://schemas.microsoft.com/office/word/2024/wordml/sdtformatlock" xmlns:w16se="http://schemas.microsoft.com/office/word/2015/wordml/symex" xmlns:wpg="http://schemas.microsoft.com/office/word/2010/wordprocessingGroup" xmlns:wpi="http://schemas.microsoft.com/office/word/2010/wordprocessingInk" xmlns:wne="http://schemas.microsoft.com/office/word/2006/wordml" xmlns:wps="http://schemas.microsoft.com/office/word/2010/wordprocessingShape" mc:Ignorable="w14 w15 w16se w16cid w16 w16cex w16sdtdh w16sdtfl w16du wp14">
   <w:body>
     <w:p>
       <w:pPr>
@@ -77,7 +77,7 @@
           <w:sz w:val="23"/>
           <w:szCs w:val="23"/>
         </w:rPr>
-        <w:t>19 Dec 2024</w:t>
+        <w:t>16 Aug 2025</w:t>
       </w:r>
     </w:p>
     <w:p>
@@ -373,7 +373,25 @@
           <w:sz w:val="23"/>
           <w:szCs w:val="23"/>
         </w:rPr>
-        <w:t>The code base has not changed much from the previous project, but please start with a fresh installation, rather than intermingling files from project 1.</w:t>
+        <w:t xml:space="preserve">The code base has not changed much from the previous project, but please start with a fresh installation, rather than intermingling files from </w:t>
+      </w:r>
+      <w:r>
+        <w:rPr>
+          <w:rFonts w:ascii="Lato" w:eastAsia="Times New Roman" w:hAnsi="Lato" w:cs="Times New Roman"/>
+          <w:color w:val="FF0000"/>
+          <w:sz w:val="23"/>
+          <w:szCs w:val="23"/>
+        </w:rPr>
+        <w:t>Search</w:t>
+      </w:r>
+      <w:r>
+        <w:rPr>
+          <w:rFonts w:ascii="Lato" w:eastAsia="Times New Roman" w:hAnsi="Lato" w:cs="Times New Roman"/>
+          <w:color w:val="212529"/>
+          <w:sz w:val="23"/>
+          <w:szCs w:val="23"/>
+        </w:rPr>
+        <w:t>.</w:t>
       </w:r>
       <w:r>
         <w:rPr>
@@ -391,7 +409,34 @@
           <w:sz w:val="23"/>
           <w:szCs w:val="23"/>
         </w:rPr>
-        <w:t>As before these instructions assume you have cloned the repository as instructed in Project 0.</w:t>
+        <w:t xml:space="preserve">As before these instructions assume you have cloned the repository as instructed in </w:t>
+      </w:r>
+      <w:r>
+        <w:rPr>
+          <w:rFonts w:ascii="Lato" w:eastAsia="Times New Roman" w:hAnsi="Lato" w:cs="Times New Roman"/>
+          <w:color w:val="212529"/>
+          <w:sz w:val="23"/>
+          <w:szCs w:val="23"/>
+        </w:rPr>
+        <w:t xml:space="preserve">the </w:t>
+      </w:r>
+      <w:r>
+        <w:rPr>
+          <w:rFonts w:ascii="Lato" w:eastAsia="Times New Roman" w:hAnsi="Lato" w:cs="Times New Roman"/>
+          <w:color w:val="FF0000"/>
+          <w:sz w:val="23"/>
+          <w:szCs w:val="23"/>
+        </w:rPr>
+        <w:t>tutorial</w:t>
+      </w:r>
+      <w:r>
+        <w:rPr>
+          <w:rFonts w:ascii="Lato" w:eastAsia="Times New Roman" w:hAnsi="Lato" w:cs="Times New Roman"/>
+          <w:color w:val="212529"/>
+          <w:sz w:val="23"/>
+          <w:szCs w:val="23"/>
+        </w:rPr>
+        <w:t>.</w:t>
       </w:r>
       <w:r>
         <w:rPr>
@@ -991,7 +1036,54 @@
           <w:sz w:val="23"/>
           <w:szCs w:val="23"/>
         </w:rPr>
-        <w:t>See the autograder tutorial in Project 0 for more information about using the autograder.</w:t>
+        <w:t xml:space="preserve">See the </w:t>
+      </w:r>
+      <w:proofErr w:type="spellStart"/>
+      <w:r>
+        <w:rPr>
+          <w:rFonts w:ascii="Lato" w:eastAsia="Times New Roman" w:hAnsi="Lato" w:cs="Times New Roman"/>
+          <w:color w:val="212529"/>
+          <w:sz w:val="23"/>
+          <w:szCs w:val="23"/>
+        </w:rPr>
+        <w:t>autograder</w:t>
+      </w:r>
+      <w:proofErr w:type="spellEnd"/>
+      <w:r>
+        <w:rPr>
+          <w:rFonts w:ascii="Lato" w:eastAsia="Times New Roman" w:hAnsi="Lato" w:cs="Times New Roman"/>
+          <w:color w:val="212529"/>
+          <w:sz w:val="23"/>
+          <w:szCs w:val="23"/>
+        </w:rPr>
+        <w:t xml:space="preserve"> tutorial in </w:t>
+      </w:r>
+      <w:r>
+        <w:rPr>
+          <w:rFonts w:ascii="Courier New" w:eastAsia="Times New Roman" w:hAnsi="Courier New" w:cs="Courier New"/>
+          <w:color w:val="FF0000"/>
+          <w:sz w:val="23"/>
+          <w:szCs w:val="23"/>
+        </w:rPr>
+        <w:t>tutorial</w:t>
+      </w:r>
+      <w:r>
+        <w:rPr>
+          <w:rFonts w:ascii="Lato" w:eastAsia="Times New Roman" w:hAnsi="Lato" w:cs="Times New Roman"/>
+          <w:color w:val="FF0000"/>
+          <w:sz w:val="23"/>
+          <w:szCs w:val="23"/>
+        </w:rPr>
+        <w:t xml:space="preserve"> </w:t>
+      </w:r>
+      <w:r>
+        <w:rPr>
+          <w:rFonts w:ascii="Lato" w:eastAsia="Times New Roman" w:hAnsi="Lato" w:cs="Times New Roman"/>
+          <w:color w:val="212529"/>
+          <w:sz w:val="23"/>
+          <w:szCs w:val="23"/>
+        </w:rPr>
+        <w:t>for more information about using the autograder.</w:t>
       </w:r>
     </w:p>
     <w:p>
@@ -2443,7 +2535,7 @@
           <w:sz w:val="23"/>
           <w:szCs w:val="23"/>
         </w:rPr>
-        <w:t>p2</w:t>
+        <w:t>multiagent</w:t>
       </w:r>
       <w:r>
         <w:rPr>
@@ -2499,25 +2591,7 @@
           <w:sz w:val="23"/>
           <w:szCs w:val="23"/>
         </w:rPr>
-        <w:t> change the other files</w:t>
-      </w:r>
-      <w:r>
-        <w:rPr>
-          <w:rFonts w:ascii="Lato" w:eastAsia="Times New Roman" w:hAnsi="Lato" w:cs="Times New Roman"/>
-          <w:color w:val="212529"/>
-          <w:sz w:val="23"/>
-          <w:szCs w:val="23"/>
-        </w:rPr>
-        <w:t xml:space="preserve"> in p2</w:t>
-      </w:r>
-      <w:r>
-        <w:rPr>
-          <w:rFonts w:ascii="Lato" w:eastAsia="Times New Roman" w:hAnsi="Lato" w:cs="Times New Roman"/>
-          <w:color w:val="212529"/>
-          <w:sz w:val="23"/>
-          <w:szCs w:val="23"/>
-        </w:rPr>
-        <w:t>.</w:t>
+        <w:t> change the other files.</w:t>
       </w:r>
     </w:p>
     <w:p>
@@ -2925,6 +2999,7 @@
           <w:sz w:val="24"/>
           <w:szCs w:val="24"/>
         </w:rPr>
+        <w:lastRenderedPageBreak/>
         <w:pict w14:anchorId="08F660F0">
           <v:rect id="_x0000_i1026" style="width:0;height:1.5pt" o:hrstd="t" o:hr="t" fillcolor="#a0a0a0" stroked="f"/>
         </w:pict>
@@ -2953,7 +3028,6 @@
           <w:sz w:val="36"/>
           <w:szCs w:val="36"/>
         </w:rPr>
-        <w:lastRenderedPageBreak/>
         <w:t>Welcome to Multi-Agent Pacman</w:t>
       </w:r>
     </w:p>
@@ -3652,6 +3726,7 @@
           <w:sz w:val="23"/>
           <w:szCs w:val="23"/>
         </w:rPr>
+        <w:lastRenderedPageBreak/>
         <w:t>Try out your reflex agent on the default </w:t>
       </w:r>
       <w:proofErr w:type="spellStart"/>
@@ -3736,7 +3811,6 @@
           <w:szCs w:val="20"/>
           <w:bdr w:val="none" w:sz="0" w:space="0" w:color="auto" w:frame="1"/>
         </w:rPr>
-        <w:lastRenderedPageBreak/>
         <w:t xml:space="preserve">python pacman.py </w:t>
       </w:r>
       <w:r>
@@ -4595,6 +4669,7 @@
           <w:sz w:val="23"/>
           <w:szCs w:val="23"/>
         </w:rPr>
+        <w:lastRenderedPageBreak/>
         <w:t xml:space="preserve">1 point if your agent’s average score is greater than 500, or </w:t>
       </w:r>
       <w:r>
@@ -4681,7 +4756,6 @@
           <w:szCs w:val="20"/>
           <w:bdr w:val="none" w:sz="0" w:space="0" w:color="auto" w:frame="1"/>
         </w:rPr>
-        <w:lastRenderedPageBreak/>
         <w:t xml:space="preserve">python autograder.py </w:t>
       </w:r>
       <w:r>
@@ -5045,6 +5119,7 @@
         <w:t> and </w:t>
       </w:r>
       <w:proofErr w:type="spellStart"/>
+      <w:proofErr w:type="gramStart"/>
       <w:r>
         <w:rPr>
           <w:rFonts w:ascii="Courier New" w:eastAsia="Times New Roman" w:hAnsi="Courier New" w:cs="Courier New"/>
@@ -5054,6 +5129,7 @@
         <w:t>self.evaluationFunction</w:t>
       </w:r>
       <w:proofErr w:type="spellEnd"/>
+      <w:proofErr w:type="gramEnd"/>
       <w:r>
         <w:rPr>
           <w:rFonts w:ascii="Lato" w:eastAsia="Times New Roman" w:hAnsi="Lato" w:cs="Times New Roman"/>
@@ -5293,7 +5369,17 @@
           <w:sz w:val="23"/>
           <w:szCs w:val="23"/>
         </w:rPr>
-        <w:t> We will be checking your code to determine whether it explores the correct number of game states. This is the only reliable way to detect some very subtle bugs in implementations of minimax. As a result, the autograder will be very picky about how many times you call </w:t>
+        <w:t xml:space="preserve"> We will be checking your code to determine whether it explores the correct number of game states. This is the only reliable way to detect some very subtle bugs in implementations of minimax. As a result, the autograder will be very picky about how many </w:t>
+      </w:r>
+      <w:r>
+        <w:rPr>
+          <w:rFonts w:ascii="Lato" w:eastAsia="Times New Roman" w:hAnsi="Lato" w:cs="Times New Roman"/>
+          <w:color w:val="212529"/>
+          <w:sz w:val="23"/>
+          <w:szCs w:val="23"/>
+        </w:rPr>
+        <w:lastRenderedPageBreak/>
+        <w:t>times you call </w:t>
       </w:r>
       <w:proofErr w:type="spellStart"/>
       <w:r>
@@ -5359,7 +5445,6 @@
           <w:szCs w:val="20"/>
           <w:bdr w:val="none" w:sz="0" w:space="0" w:color="auto" w:frame="1"/>
         </w:rPr>
-        <w:lastRenderedPageBreak/>
         <w:t xml:space="preserve">python autograder.py </w:t>
       </w:r>
       <w:r>
@@ -6179,6 +6264,7 @@
           <w:sz w:val="23"/>
           <w:szCs w:val="23"/>
         </w:rPr>
+        <w:lastRenderedPageBreak/>
         <w:t>On larger boards such as </w:t>
       </w:r>
       <w:proofErr w:type="spellStart"/>
@@ -6271,17 +6357,7 @@
           <w:sz w:val="23"/>
           <w:szCs w:val="23"/>
         </w:rPr>
-        <w:t xml:space="preserve"> around without making progress. He might even thrash around right next to a dot without eating it </w:t>
-      </w:r>
-      <w:r>
-        <w:rPr>
-          <w:rFonts w:ascii="Lato" w:eastAsia="Times New Roman" w:hAnsi="Lato" w:cs="Times New Roman"/>
-          <w:color w:val="212529"/>
-          <w:sz w:val="23"/>
-          <w:szCs w:val="23"/>
-        </w:rPr>
-        <w:lastRenderedPageBreak/>
-        <w:t>because he does</w:t>
+        <w:t xml:space="preserve"> around without making progress. He might even thrash around right next to a dot without eating it because he does</w:t>
       </w:r>
       <w:r>
         <w:rPr>
@@ -7081,6 +7157,7 @@
           <w:sz w:val="23"/>
           <w:szCs w:val="23"/>
         </w:rPr>
+        <w:lastRenderedPageBreak/>
         <w:t>Grading:</w:t>
       </w:r>
       <w:r>
@@ -7128,17 +7205,7 @@
           <w:sz w:val="23"/>
           <w:szCs w:val="23"/>
         </w:rPr>
-        <w:t xml:space="preserve">. In other words, successor states should always be processed in the order returned </w:t>
-      </w:r>
-      <w:r>
-        <w:rPr>
-          <w:rFonts w:ascii="Lato" w:eastAsia="Times New Roman" w:hAnsi="Lato" w:cs="Times New Roman"/>
-          <w:color w:val="212529"/>
-          <w:sz w:val="23"/>
-          <w:szCs w:val="23"/>
-        </w:rPr>
-        <w:lastRenderedPageBreak/>
-        <w:t>by </w:t>
+        <w:t>. In other words, successor states should always be processed in the order returned by </w:t>
       </w:r>
       <w:proofErr w:type="spellStart"/>
       <w:r>
@@ -7659,6 +7726,7 @@
           <w:szCs w:val="20"/>
           <w:bdr w:val="none" w:sz="0" w:space="0" w:color="auto" w:frame="1"/>
         </w:rPr>
+        <w:lastRenderedPageBreak/>
         <w:t xml:space="preserve">python autograder.py </w:t>
       </w:r>
       <w:r>
@@ -7710,7 +7778,6 @@
           <w:sz w:val="23"/>
           <w:szCs w:val="23"/>
         </w:rPr>
-        <w:lastRenderedPageBreak/>
         <w:t xml:space="preserve">The correct implementation of </w:t>
       </w:r>
       <w:r>
@@ -8247,6 +8314,7 @@
           <w:szCs w:val="20"/>
           <w:bdr w:val="none" w:sz="0" w:space="0" w:color="auto" w:frame="1"/>
         </w:rPr>
+        <w:lastRenderedPageBreak/>
         <w:t xml:space="preserve">python pacman.py </w:t>
       </w:r>
       <w:r>
@@ -8392,7 +8460,6 @@
           <w:sz w:val="23"/>
           <w:szCs w:val="23"/>
         </w:rPr>
-        <w:lastRenderedPageBreak/>
         <w:t xml:space="preserve">You should now observe a more cavalier approach in close quarters with ghosts. </w:t>
       </w:r>
       <w:r>
@@ -9257,6 +9324,7 @@
           <w:sz w:val="23"/>
           <w:szCs w:val="23"/>
         </w:rPr>
+        <w:lastRenderedPageBreak/>
         <w:t>+1 for an average score of at least 500, +2 for an average score of at least 1000</w:t>
       </w:r>
       <w:r>
@@ -9300,7 +9368,6 @@
           <w:sz w:val="23"/>
           <w:szCs w:val="23"/>
         </w:rPr>
-        <w:lastRenderedPageBreak/>
         <w:t>+1 if your games take on average less than 30 seconds on the autograder machine, when run with </w:t>
       </w:r>
       <w:r>
@@ -9778,7 +9845,7 @@
           <w:sz w:val="23"/>
           <w:szCs w:val="23"/>
         </w:rPr>
-        <w:t>p2</w:t>
+        <w:t>multiagent</w:t>
       </w:r>
       <w:r>
         <w:rPr>
@@ -9810,7 +9877,7 @@
 </file>
 
 <file path=word/numbering.xml><?xml version="1.0" encoding="utf-8"?>
-<w:numbering xmlns:wpc="http://schemas.microsoft.com/office/word/2010/wordprocessingCanvas" xmlns:cx="http://schemas.microsoft.com/office/drawing/2014/chartex" xmlns:cx1="http://schemas.microsoft.com/office/drawing/2015/9/8/chartex" xmlns:cx2="http://schemas.microsoft.com/office/drawing/2015/10/21/chartex" xmlns:cx3="http://schemas.microsoft.com/office/drawing/2016/5/9/chartex" xmlns:cx4="http://schemas.microsoft.com/office/drawing/2016/5/10/chartex" xmlns:cx5="http://schemas.microsoft.com/office/drawing/2016/5/11/chartex" xmlns:cx6="http://schemas.microsoft.com/office/drawing/2016/5/12/chartex" xmlns:cx7="http://schemas.microsoft.com/office/drawing/2016/5/13/chartex" xmlns:cx8="http://schemas.microsoft.com/office/drawing/2016/5/14/chartex" xmlns:mc="http://schemas.openxmlformats.org/markup-compatibility/2006" xmlns:aink="http://schemas.microsoft.com/office/drawing/2016/ink" xmlns:am3d="http://schemas.microsoft.com/office/drawing/2017/model3d" xmlns:o="urn:schemas-microsoft-com:office:office" xmlns:oel="http://schemas.microsoft.com/office/2019/extlst" xmlns:r="http://schemas.openxmlformats.org/officeDocument/2006/relationships" xmlns:m="http://schemas.openxmlformats.org/officeDocument/2006/math" xmlns:v="urn:schemas-microsoft-com:vml" xmlns:wp14="http://schemas.microsoft.com/office/word/2010/wordprocessingDrawing" xmlns:wp="http://schemas.openxmlformats.org/drawingml/2006/wordprocessingDrawing" xmlns:w10="urn:schemas-microsoft-com:office:word" xmlns:w="http://schemas.openxmlformats.org/wordprocessingml/2006/main" xmlns:w14="http://schemas.microsoft.com/office/word/2010/wordml" xmlns:w15="http://schemas.microsoft.com/office/word/2012/wordml" xmlns:w16cex="http://schemas.microsoft.com/office/word/2018/wordml/cex" xmlns:w16cid="http://schemas.microsoft.com/office/word/2016/wordml/cid" xmlns:w16="http://schemas.microsoft.com/office/word/2018/wordml" xmlns:w16du="http://schemas.microsoft.com/office/word/2023/wordml/word16du" xmlns:w16sdtdh="http://schemas.microsoft.com/office/word/2020/wordml/sdtdatahash" xmlns:w16se="http://schemas.microsoft.com/office/word/2015/wordml/symex" xmlns:wpg="http://schemas.microsoft.com/office/word/2010/wordprocessingGroup" xmlns:wpi="http://schemas.microsoft.com/office/word/2010/wordprocessingInk" xmlns:wne="http://schemas.microsoft.com/office/word/2006/wordml" xmlns:wps="http://schemas.microsoft.com/office/word/2010/wordprocessingShape" mc:Ignorable="w14 w15 w16se w16cid w16 w16cex w16sdtdh w16du wp14">
+<w:numbering xmlns:wpc="http://schemas.microsoft.com/office/word/2010/wordprocessingCanvas" xmlns:cx="http://schemas.microsoft.com/office/drawing/2014/chartex" xmlns:cx1="http://schemas.microsoft.com/office/drawing/2015/9/8/chartex" xmlns:cx2="http://schemas.microsoft.com/office/drawing/2015/10/21/chartex" xmlns:cx3="http://schemas.microsoft.com/office/drawing/2016/5/9/chartex" xmlns:cx4="http://schemas.microsoft.com/office/drawing/2016/5/10/chartex" xmlns:cx5="http://schemas.microsoft.com/office/drawing/2016/5/11/chartex" xmlns:cx6="http://schemas.microsoft.com/office/drawing/2016/5/12/chartex" xmlns:cx7="http://schemas.microsoft.com/office/drawing/2016/5/13/chartex" xmlns:cx8="http://schemas.microsoft.com/office/drawing/2016/5/14/chartex" xmlns:mc="http://schemas.openxmlformats.org/markup-compatibility/2006" xmlns:aink="http://schemas.microsoft.com/office/drawing/2016/ink" xmlns:am3d="http://schemas.microsoft.com/office/drawing/2017/model3d" xmlns:o="urn:schemas-microsoft-com:office:office" xmlns:oel="http://schemas.microsoft.com/office/2019/extlst" xmlns:r="http://schemas.openxmlformats.org/officeDocument/2006/relationships" xmlns:m="http://schemas.openxmlformats.org/officeDocument/2006/math" xmlns:v="urn:schemas-microsoft-com:vml" xmlns:wp14="http://schemas.microsoft.com/office/word/2010/wordprocessingDrawing" xmlns:wp="http://schemas.openxmlformats.org/drawingml/2006/wordprocessingDrawing" xmlns:w10="urn:schemas-microsoft-com:office:word" xmlns:w="http://schemas.openxmlformats.org/wordprocessingml/2006/main" xmlns:w14="http://schemas.microsoft.com/office/word/2010/wordml" xmlns:w15="http://schemas.microsoft.com/office/word/2012/wordml" xmlns:w16cex="http://schemas.microsoft.com/office/word/2018/wordml/cex" xmlns:w16cid="http://schemas.microsoft.com/office/word/2016/wordml/cid" xmlns:w16="http://schemas.microsoft.com/office/word/2018/wordml" xmlns:w16du="http://schemas.microsoft.com/office/word/2023/wordml/word16du" xmlns:w16sdtdh="http://schemas.microsoft.com/office/word/2020/wordml/sdtdatahash" xmlns:w16sdtfl="http://schemas.microsoft.com/office/word/2024/wordml/sdtformatlock" xmlns:w16se="http://schemas.microsoft.com/office/word/2015/wordml/symex" xmlns:wpg="http://schemas.microsoft.com/office/word/2010/wordprocessingGroup" xmlns:wpi="http://schemas.microsoft.com/office/word/2010/wordprocessingInk" xmlns:wne="http://schemas.microsoft.com/office/word/2006/wordml" xmlns:wps="http://schemas.microsoft.com/office/word/2010/wordprocessingShape" mc:Ignorable="w14 w15 w16se w16cid w16 w16cex w16sdtdh w16sdtfl w16du wp14">
   <w:abstractNum w:abstractNumId="0" w15:restartNumberingAfterBreak="0">
     <w:nsid w:val="1D4D4D3D"/>
     <w:multiLevelType w:val="multilevel"/>
@@ -10119,7 +10186,7 @@
 </file>
 
 <file path=word/styles.xml><?xml version="1.0" encoding="utf-8"?>
-<w:styles xmlns:mc="http://schemas.openxmlformats.org/markup-compatibility/2006" xmlns:r="http://schemas.openxmlformats.org/officeDocument/2006/relationships" xmlns:w="http://schemas.openxmlformats.org/wordprocessingml/2006/main" xmlns:w14="http://schemas.microsoft.com/office/word/2010/wordml" xmlns:w15="http://schemas.microsoft.com/office/word/2012/wordml" xmlns:w16cex="http://schemas.microsoft.com/office/word/2018/wordml/cex" xmlns:w16cid="http://schemas.microsoft.com/office/word/2016/wordml/cid" xmlns:w16="http://schemas.microsoft.com/office/word/2018/wordml" xmlns:w16du="http://schemas.microsoft.com/office/word/2023/wordml/word16du" xmlns:w16sdtdh="http://schemas.microsoft.com/office/word/2020/wordml/sdtdatahash" xmlns:w16se="http://schemas.microsoft.com/office/word/2015/wordml/symex" mc:Ignorable="w14 w15 w16se w16cid w16 w16cex w16sdtdh w16du">
+<w:styles xmlns:mc="http://schemas.openxmlformats.org/markup-compatibility/2006" xmlns:r="http://schemas.openxmlformats.org/officeDocument/2006/relationships" xmlns:w="http://schemas.openxmlformats.org/wordprocessingml/2006/main" xmlns:w14="http://schemas.microsoft.com/office/word/2010/wordml" xmlns:w15="http://schemas.microsoft.com/office/word/2012/wordml" xmlns:w16cex="http://schemas.microsoft.com/office/word/2018/wordml/cex" xmlns:w16cid="http://schemas.microsoft.com/office/word/2016/wordml/cid" xmlns:w16="http://schemas.microsoft.com/office/word/2018/wordml" xmlns:w16du="http://schemas.microsoft.com/office/word/2023/wordml/word16du" xmlns:w16sdtdh="http://schemas.microsoft.com/office/word/2020/wordml/sdtdatahash" xmlns:w16sdtfl="http://schemas.microsoft.com/office/word/2024/wordml/sdtformatlock" xmlns:w16se="http://schemas.microsoft.com/office/word/2015/wordml/symex" mc:Ignorable="w14 w15 w16se w16cid w16 w16cex w16sdtdh w16sdtfl w16du">
   <w:docDefaults>
     <w:rPrDefault>
       <w:rPr>

</xml_diff>